<commit_message>
User notification using SSE enhancements
</commit_message>
<xml_diff>
--- a/documents/APIs Specification.docx
+++ b/documents/APIs Specification.docx
@@ -141,7 +141,33 @@
           <w:szCs w:val="28"/>
           <w14:ligatures w14:val="none"/>
         </w:rPr>
-        <w:t xml:space="preserve"> into 4 based on functionality modules</w:t>
+        <w:t xml:space="preserve"> into </w:t>
+      </w:r>
+      <w:r>
+        <w:rPr>
+          <w:rFonts w:ascii="Arial" w:eastAsia="Times New Roman" w:hAnsi="Arial" w:cs="Arial"/>
+          <w:b/>
+          <w:bCs/>
+          <w:color w:val="3B4151"/>
+          <w:kern w:val="0"/>
+          <w:sz w:val="28"/>
+          <w:szCs w:val="28"/>
+          <w14:ligatures w14:val="none"/>
+        </w:rPr>
+        <w:t>5</w:t>
+      </w:r>
+      <w:r>
+        <w:rPr>
+          <w:rFonts w:ascii="Arial" w:eastAsia="Times New Roman" w:hAnsi="Arial" w:cs="Arial"/>
+          <w:b/>
+          <w:bCs/>
+          <w:color w:val="3B4151"/>
+          <w:kern w:val="0"/>
+          <w:sz w:val="28"/>
+          <w:szCs w:val="28"/>
+          <w14:ligatures w14:val="none"/>
+        </w:rPr>
+        <w:t xml:space="preserve"> based on functionality modules</w:t>
       </w:r>
     </w:p>
     <w:p>
@@ -223,7 +249,7 @@
           <w:szCs w:val="28"/>
           <w14:ligatures w14:val="none"/>
         </w:rPr>
-        <w:t>19</w:t>
+        <w:t>23</w:t>
       </w:r>
     </w:p>
     <w:p>
@@ -1149,6 +1175,224 @@
     </w:p>
     <w:p>
       <w:pPr>
+        <w:pStyle w:val="ListParagraph"/>
+        <w:shd w:val="clear" w:color="auto" w:fill="FAFAFA"/>
+        <w:spacing w:after="0" w:line="240" w:lineRule="auto"/>
+        <w:ind w:left="1800"/>
+        <w:outlineLvl w:val="1"/>
+        <w:rPr>
+          <w:rFonts w:ascii="Arial" w:eastAsia="Times New Roman" w:hAnsi="Arial" w:cs="Arial"/>
+          <w:color w:val="3B4151"/>
+          <w:kern w:val="0"/>
+          <w:sz w:val="24"/>
+          <w:szCs w:val="24"/>
+          <w14:ligatures w14:val="none"/>
+        </w:rPr>
+      </w:pPr>
+    </w:p>
+    <w:p>
+      <w:pPr>
+        <w:pStyle w:val="ListParagraph"/>
+        <w:numPr>
+          <w:ilvl w:val="0"/>
+          <w:numId w:val="2"/>
+        </w:numPr>
+        <w:shd w:val="clear" w:color="auto" w:fill="FAFAFA"/>
+        <w:spacing w:after="0" w:line="240" w:lineRule="auto"/>
+        <w:outlineLvl w:val="1"/>
+        <w:rPr>
+          <w:rFonts w:ascii="Arial" w:eastAsia="Times New Roman" w:hAnsi="Arial" w:cs="Arial"/>
+          <w:b/>
+          <w:bCs/>
+          <w:color w:val="3B4151"/>
+          <w:kern w:val="0"/>
+          <w:sz w:val="28"/>
+          <w:szCs w:val="28"/>
+          <w14:ligatures w14:val="none"/>
+        </w:rPr>
+      </w:pPr>
+      <w:r>
+        <w:rPr>
+          <w:rFonts w:ascii="Arial" w:eastAsia="Times New Roman" w:hAnsi="Arial" w:cs="Arial"/>
+          <w:b/>
+          <w:bCs/>
+          <w:color w:val="3B4151"/>
+          <w:kern w:val="0"/>
+          <w:sz w:val="28"/>
+          <w:szCs w:val="28"/>
+          <w14:ligatures w14:val="none"/>
+        </w:rPr>
+        <w:lastRenderedPageBreak/>
+        <w:t>User Notification</w:t>
+      </w:r>
+    </w:p>
+    <w:p>
+      <w:pPr>
+        <w:shd w:val="clear" w:color="auto" w:fill="FAFAFA"/>
+        <w:spacing w:after="0" w:line="240" w:lineRule="auto"/>
+        <w:ind w:left="2160"/>
+        <w:outlineLvl w:val="1"/>
+        <w:rPr>
+          <w:rFonts w:ascii="Arial" w:eastAsia="Times New Roman" w:hAnsi="Arial" w:cs="Arial"/>
+          <w:b/>
+          <w:bCs/>
+          <w:color w:val="3B4151"/>
+          <w:kern w:val="0"/>
+          <w:sz w:val="28"/>
+          <w:szCs w:val="28"/>
+          <w14:ligatures w14:val="none"/>
+        </w:rPr>
+      </w:pPr>
+    </w:p>
+    <w:p>
+      <w:pPr>
+        <w:shd w:val="clear" w:color="auto" w:fill="FAFAFA"/>
+        <w:spacing w:after="0" w:line="240" w:lineRule="auto"/>
+        <w:ind w:left="1080" w:firstLine="720"/>
+        <w:outlineLvl w:val="1"/>
+        <w:rPr>
+          <w:rFonts w:ascii="Arial" w:eastAsia="Times New Roman" w:hAnsi="Arial" w:cs="Arial"/>
+          <w:color w:val="3B4151"/>
+          <w:kern w:val="0"/>
+          <w:sz w:val="24"/>
+          <w:szCs w:val="24"/>
+          <w14:ligatures w14:val="none"/>
+        </w:rPr>
+      </w:pPr>
+      <w:r>
+        <w:rPr>
+          <w:rFonts w:ascii="Arial" w:eastAsia="Times New Roman" w:hAnsi="Arial" w:cs="Arial"/>
+          <w:b/>
+          <w:bCs/>
+          <w:color w:val="3B4151"/>
+          <w:kern w:val="0"/>
+          <w:sz w:val="24"/>
+          <w:szCs w:val="24"/>
+          <w14:ligatures w14:val="none"/>
+        </w:rPr>
+        <w:t>Description</w:t>
+      </w:r>
+      <w:r>
+        <w:rPr>
+          <w:rFonts w:ascii="Arial" w:eastAsia="Times New Roman" w:hAnsi="Arial" w:cs="Arial"/>
+          <w:color w:val="3B4151"/>
+          <w:kern w:val="0"/>
+          <w:sz w:val="24"/>
+          <w:szCs w:val="24"/>
+          <w14:ligatures w14:val="none"/>
+        </w:rPr>
+        <w:t xml:space="preserve">: </w:t>
+      </w:r>
+      <w:r>
+        <w:rPr>
+          <w:rFonts w:ascii="Arial" w:eastAsia="Times New Roman" w:hAnsi="Arial" w:cs="Arial"/>
+          <w:color w:val="3B4151"/>
+          <w:kern w:val="0"/>
+          <w:sz w:val="24"/>
+          <w:szCs w:val="24"/>
+          <w14:ligatures w14:val="none"/>
+        </w:rPr>
+        <w:t xml:space="preserve">To manage </w:t>
+      </w:r>
+      <w:r>
+        <w:rPr>
+          <w:rFonts w:ascii="Arial" w:eastAsia="Times New Roman" w:hAnsi="Arial" w:cs="Arial"/>
+          <w:color w:val="3B4151"/>
+          <w:kern w:val="0"/>
+          <w:sz w:val="24"/>
+          <w:szCs w:val="24"/>
+          <w14:ligatures w14:val="none"/>
+        </w:rPr>
+        <w:t>user notification related functionality like sending notification to user, retrieve user notifications and subscribing to user notification</w:t>
+      </w:r>
+    </w:p>
+    <w:p>
+      <w:pPr>
+        <w:shd w:val="clear" w:color="auto" w:fill="FAFAFA"/>
+        <w:spacing w:after="0" w:line="240" w:lineRule="auto"/>
+        <w:ind w:left="1080" w:firstLine="720"/>
+        <w:outlineLvl w:val="1"/>
+        <w:rPr>
+          <w:rFonts w:ascii="Arial" w:eastAsia="Times New Roman" w:hAnsi="Arial" w:cs="Arial"/>
+          <w:color w:val="3B4151"/>
+          <w:kern w:val="0"/>
+          <w:sz w:val="24"/>
+          <w:szCs w:val="24"/>
+          <w14:ligatures w14:val="none"/>
+        </w:rPr>
+      </w:pPr>
+    </w:p>
+    <w:p>
+      <w:pPr>
+        <w:pStyle w:val="ListParagraph"/>
+        <w:shd w:val="clear" w:color="auto" w:fill="FAFAFA"/>
+        <w:spacing w:after="0" w:line="240" w:lineRule="auto"/>
+        <w:ind w:left="1800"/>
+        <w:outlineLvl w:val="1"/>
+        <w:rPr>
+          <w:rFonts w:ascii="Arial" w:eastAsia="Times New Roman" w:hAnsi="Arial" w:cs="Arial"/>
+          <w:color w:val="3B4151"/>
+          <w:kern w:val="0"/>
+          <w:sz w:val="24"/>
+          <w:szCs w:val="24"/>
+          <w14:ligatures w14:val="none"/>
+        </w:rPr>
+      </w:pPr>
+      <w:r>
+        <w:rPr>
+          <w:rFonts w:ascii="Arial" w:eastAsia="Times New Roman" w:hAnsi="Arial" w:cs="Arial"/>
+          <w:b/>
+          <w:bCs/>
+          <w:color w:val="3B4151"/>
+          <w:kern w:val="0"/>
+          <w:sz w:val="24"/>
+          <w:szCs w:val="24"/>
+          <w14:ligatures w14:val="none"/>
+        </w:rPr>
+        <w:t>No of APIs</w:t>
+      </w:r>
+      <w:r>
+        <w:rPr>
+          <w:rFonts w:ascii="Arial" w:eastAsia="Times New Roman" w:hAnsi="Arial" w:cs="Arial"/>
+          <w:color w:val="3B4151"/>
+          <w:kern w:val="0"/>
+          <w:sz w:val="24"/>
+          <w:szCs w:val="24"/>
+          <w14:ligatures w14:val="none"/>
+        </w:rPr>
+        <w:t xml:space="preserve">: </w:t>
+      </w:r>
+      <w:r>
+        <w:rPr>
+          <w:rFonts w:ascii="Arial" w:eastAsia="Times New Roman" w:hAnsi="Arial" w:cs="Arial"/>
+          <w:color w:val="3B4151"/>
+          <w:kern w:val="0"/>
+          <w:sz w:val="24"/>
+          <w:szCs w:val="24"/>
+          <w14:ligatures w14:val="none"/>
+        </w:rPr>
+        <w:t>4</w:t>
+      </w:r>
+    </w:p>
+    <w:p>
+      <w:pPr>
+        <w:pStyle w:val="ListParagraph"/>
+        <w:shd w:val="clear" w:color="auto" w:fill="FAFAFA"/>
+        <w:spacing w:after="0" w:line="240" w:lineRule="auto"/>
+        <w:ind w:left="1800"/>
+        <w:outlineLvl w:val="1"/>
+        <w:rPr>
+          <w:rFonts w:ascii="Arial" w:eastAsia="Times New Roman" w:hAnsi="Arial" w:cs="Arial"/>
+          <w:color w:val="3B4151"/>
+          <w:kern w:val="0"/>
+          <w:sz w:val="24"/>
+          <w:szCs w:val="24"/>
+          <w14:ligatures w14:val="none"/>
+        </w:rPr>
+      </w:pPr>
+    </w:p>
+    <w:p>
+      <w:pPr>
         <w:shd w:val="clear" w:color="auto" w:fill="FAFAFA"/>
         <w:spacing w:after="0" w:line="240" w:lineRule="auto"/>
         <w:outlineLvl w:val="1"/>
@@ -1194,7 +1438,6 @@
           <w:szCs w:val="28"/>
           <w14:ligatures w14:val="none"/>
         </w:rPr>
-        <w:lastRenderedPageBreak/>
         <w:t>User</w:t>
       </w:r>
       <w:r>
@@ -1275,6 +1518,7 @@
           <w:rFonts w:ascii="Arial" w:eastAsia="Times New Roman" w:hAnsi="Arial" w:cs="Arial"/>
           <w:b/>
           <w:bCs/>
+          <w:noProof/>
           <w:color w:val="3B4151"/>
           <w:kern w:val="0"/>
           <w:sz w:val="28"/>
@@ -1912,12 +2156,14 @@
           <w:rFonts w:ascii="Arial" w:eastAsia="Times New Roman" w:hAnsi="Arial" w:cs="Arial"/>
           <w:b/>
           <w:bCs/>
-          <w:color w:val="3B4151"/>
-          <w:kern w:val="0"/>
-          <w:sz w:val="28"/>
-          <w:szCs w:val="28"/>
-          <w14:ligatures w14:val="none"/>
-        </w:rPr>
+          <w:noProof/>
+          <w:color w:val="3B4151"/>
+          <w:kern w:val="0"/>
+          <w:sz w:val="28"/>
+          <w:szCs w:val="28"/>
+          <w14:ligatures w14:val="none"/>
+        </w:rPr>
+        <w:lastRenderedPageBreak/>
         <w:drawing>
           <wp:inline distT="0" distB="0" distL="0" distR="0" wp14:anchorId="0C0EABD8" wp14:editId="100DAC12">
             <wp:extent cx="5943600" cy="1428750"/>
@@ -2272,7 +2518,6 @@
           <w:shd w:val="clear" w:color="auto" w:fill="49CC90"/>
           <w14:ligatures w14:val="none"/>
         </w:rPr>
-        <w:lastRenderedPageBreak/>
         <w:t>POST</w:t>
       </w:r>
       <w:hyperlink r:id="rId13" w:anchor="/Account/signInAccount" w:history="1">
@@ -2730,12 +2975,14 @@
           <w:rFonts w:ascii="Arial" w:eastAsia="Times New Roman" w:hAnsi="Arial" w:cs="Arial"/>
           <w:b/>
           <w:bCs/>
-          <w:color w:val="3B4151"/>
-          <w:kern w:val="0"/>
-          <w:sz w:val="28"/>
-          <w:szCs w:val="28"/>
-          <w14:ligatures w14:val="none"/>
-        </w:rPr>
+          <w:noProof/>
+          <w:color w:val="3B4151"/>
+          <w:kern w:val="0"/>
+          <w:sz w:val="28"/>
+          <w:szCs w:val="28"/>
+          <w14:ligatures w14:val="none"/>
+        </w:rPr>
+        <w:lastRenderedPageBreak/>
         <w:drawing>
           <wp:inline distT="0" distB="0" distL="0" distR="0" wp14:anchorId="2D1091E7" wp14:editId="09230F3A">
             <wp:extent cx="5943600" cy="2978150"/>
@@ -3299,7 +3546,6 @@
           <w:shd w:val="clear" w:color="auto" w:fill="61AFFE"/>
           <w14:ligatures w14:val="none"/>
         </w:rPr>
-        <w:lastRenderedPageBreak/>
         <w:t>GET</w:t>
       </w:r>
       <w:hyperlink r:id="rId21" w:anchor="/Session/getInvitees" w:history="1">
@@ -3693,6 +3939,7 @@
           <w:szCs w:val="28"/>
           <w14:ligatures w14:val="none"/>
         </w:rPr>
+        <w:lastRenderedPageBreak/>
         <w:t>Restaurant Management APIs:</w:t>
       </w:r>
     </w:p>
@@ -3729,6 +3976,7 @@
       <w:r>
         <w:rPr>
           <w:rFonts w:ascii="Arial" w:eastAsia="Times New Roman" w:hAnsi="Arial" w:cs="Arial"/>
+          <w:noProof/>
           <w:color w:val="3B4151"/>
           <w:kern w:val="0"/>
           <w:sz w:val="24"/>
@@ -4134,6 +4382,543 @@
         </w:rPr>
         <w:t>Select a random restaurant from suggested restaurants of a session</w:t>
       </w:r>
+    </w:p>
+    <w:p>
+      <w:pPr>
+        <w:shd w:val="clear" w:color="auto" w:fill="FAFAFA"/>
+        <w:spacing w:line="240" w:lineRule="auto"/>
+        <w:rPr>
+          <w:rFonts w:ascii="Arial" w:eastAsia="Times New Roman" w:hAnsi="Arial" w:cs="Arial"/>
+          <w:color w:val="3B4151"/>
+          <w:kern w:val="0"/>
+          <w:sz w:val="20"/>
+          <w:szCs w:val="20"/>
+          <w14:ligatures w14:val="none"/>
+        </w:rPr>
+      </w:pPr>
+    </w:p>
+    <w:p>
+      <w:pPr>
+        <w:pStyle w:val="ListParagraph"/>
+        <w:numPr>
+          <w:ilvl w:val="0"/>
+          <w:numId w:val="3"/>
+        </w:numPr>
+        <w:shd w:val="clear" w:color="auto" w:fill="FAFAFA"/>
+        <w:spacing w:after="0" w:line="240" w:lineRule="auto"/>
+        <w:outlineLvl w:val="1"/>
+        <w:rPr>
+          <w:rFonts w:ascii="Arial" w:eastAsia="Times New Roman" w:hAnsi="Arial" w:cs="Arial"/>
+          <w:b/>
+          <w:bCs/>
+          <w:color w:val="3B4151"/>
+          <w:kern w:val="0"/>
+          <w:sz w:val="28"/>
+          <w:szCs w:val="28"/>
+          <w14:ligatures w14:val="none"/>
+        </w:rPr>
+      </w:pPr>
+      <w:r>
+        <w:rPr>
+          <w:rFonts w:ascii="Arial" w:eastAsia="Times New Roman" w:hAnsi="Arial" w:cs="Arial"/>
+          <w:b/>
+          <w:bCs/>
+          <w:color w:val="3B4151"/>
+          <w:kern w:val="0"/>
+          <w:sz w:val="28"/>
+          <w:szCs w:val="28"/>
+          <w14:ligatures w14:val="none"/>
+        </w:rPr>
+        <w:t>User Notification</w:t>
+      </w:r>
+      <w:r>
+        <w:rPr>
+          <w:rFonts w:ascii="Arial" w:eastAsia="Times New Roman" w:hAnsi="Arial" w:cs="Arial"/>
+          <w:b/>
+          <w:bCs/>
+          <w:color w:val="3B4151"/>
+          <w:kern w:val="0"/>
+          <w:sz w:val="28"/>
+          <w:szCs w:val="28"/>
+          <w14:ligatures w14:val="none"/>
+        </w:rPr>
+        <w:t xml:space="preserve"> Management APIs:</w:t>
+      </w:r>
+    </w:p>
+    <w:p>
+      <w:pPr>
+        <w:shd w:val="clear" w:color="auto" w:fill="FAFAFA"/>
+        <w:spacing w:after="0" w:line="240" w:lineRule="auto"/>
+        <w:outlineLvl w:val="1"/>
+        <w:rPr>
+          <w:rFonts w:ascii="Arial" w:eastAsia="Times New Roman" w:hAnsi="Arial" w:cs="Arial"/>
+          <w:b/>
+          <w:bCs/>
+          <w:color w:val="3B4151"/>
+          <w:kern w:val="0"/>
+          <w:sz w:val="28"/>
+          <w:szCs w:val="28"/>
+          <w14:ligatures w14:val="none"/>
+        </w:rPr>
+      </w:pPr>
+    </w:p>
+    <w:p>
+      <w:pPr>
+        <w:shd w:val="clear" w:color="auto" w:fill="FAFAFA"/>
+        <w:spacing w:after="0" w:line="240" w:lineRule="auto"/>
+        <w:outlineLvl w:val="1"/>
+        <w:rPr>
+          <w:rFonts w:ascii="Arial" w:eastAsia="Times New Roman" w:hAnsi="Arial" w:cs="Arial"/>
+          <w:color w:val="3B4151"/>
+          <w:kern w:val="0"/>
+          <w:sz w:val="24"/>
+          <w:szCs w:val="24"/>
+          <w14:ligatures w14:val="none"/>
+        </w:rPr>
+      </w:pPr>
+      <w:r>
+        <w:rPr>
+          <w:rFonts w:ascii="Arial" w:eastAsia="Times New Roman" w:hAnsi="Arial" w:cs="Arial"/>
+          <w:color w:val="3B4151"/>
+          <w:kern w:val="0"/>
+          <w:sz w:val="24"/>
+          <w:szCs w:val="24"/>
+          <w14:ligatures w14:val="none"/>
+        </w:rPr>
+        <w:drawing>
+          <wp:inline distT="0" distB="0" distL="0" distR="0" wp14:anchorId="2D34E088" wp14:editId="60968E5B">
+            <wp:extent cx="5943600" cy="1287145"/>
+            <wp:effectExtent l="0" t="0" r="0" b="8255"/>
+            <wp:docPr id="1687678543" name="Picture 1"/>
+            <wp:cNvGraphicFramePr>
+              <a:graphicFrameLocks xmlns:a="http://schemas.openxmlformats.org/drawingml/2006/main" noChangeAspect="1"/>
+            </wp:cNvGraphicFramePr>
+            <a:graphic xmlns:a="http://schemas.openxmlformats.org/drawingml/2006/main">
+              <a:graphicData uri="http://schemas.openxmlformats.org/drawingml/2006/picture">
+                <pic:pic xmlns:pic="http://schemas.openxmlformats.org/drawingml/2006/picture">
+                  <pic:nvPicPr>
+                    <pic:cNvPr id="1687678543" name=""/>
+                    <pic:cNvPicPr/>
+                  </pic:nvPicPr>
+                  <pic:blipFill>
+                    <a:blip r:embed="rId28"/>
+                    <a:stretch>
+                      <a:fillRect/>
+                    </a:stretch>
+                  </pic:blipFill>
+                  <pic:spPr>
+                    <a:xfrm>
+                      <a:off x="0" y="0"/>
+                      <a:ext cx="5943600" cy="1287145"/>
+                    </a:xfrm>
+                    <a:prstGeom prst="rect">
+                      <a:avLst/>
+                    </a:prstGeom>
+                  </pic:spPr>
+                </pic:pic>
+              </a:graphicData>
+            </a:graphic>
+          </wp:inline>
+        </w:drawing>
+      </w:r>
+    </w:p>
+    <w:p>
+      <w:pPr>
+        <w:shd w:val="clear" w:color="auto" w:fill="FAFAFA"/>
+        <w:spacing w:after="0" w:line="240" w:lineRule="auto"/>
+        <w:outlineLvl w:val="1"/>
+        <w:rPr>
+          <w:rFonts w:ascii="Arial" w:eastAsia="Times New Roman" w:hAnsi="Arial" w:cs="Arial"/>
+          <w:color w:val="3B4151"/>
+          <w:kern w:val="0"/>
+          <w:sz w:val="24"/>
+          <w:szCs w:val="24"/>
+          <w14:ligatures w14:val="none"/>
+        </w:rPr>
+      </w:pPr>
+    </w:p>
+    <w:p>
+      <w:pPr>
+        <w:pStyle w:val="ListParagraph"/>
+        <w:numPr>
+          <w:ilvl w:val="1"/>
+          <w:numId w:val="3"/>
+        </w:numPr>
+        <w:rPr>
+          <w:rFonts w:ascii="Arial" w:hAnsi="Arial" w:cs="Arial"/>
+          <w:color w:val="3B4151"/>
+          <w:sz w:val="27"/>
+          <w:szCs w:val="27"/>
+          <w:shd w:val="clear" w:color="auto" w:fill="FAFAFA"/>
+        </w:rPr>
+      </w:pPr>
+      <w:r>
+        <w:rPr>
+          <w:rStyle w:val="opblock-summary-method"/>
+          <w:rFonts w:ascii="Arial" w:hAnsi="Arial" w:cs="Arial"/>
+          <w:b/>
+          <w:bCs/>
+          <w:color w:val="FFFFFF"/>
+          <w:sz w:val="21"/>
+          <w:szCs w:val="21"/>
+          <w:shd w:val="clear" w:color="auto" w:fill="FCA130"/>
+        </w:rPr>
+        <w:t>PUT</w:t>
+      </w:r>
+      <w:hyperlink r:id="rId29" w:anchor="/User%20Notification/update" w:history="1">
+        <w:r>
+          <w:rPr>
+            <w:rStyle w:val="Hyperlink"/>
+            <w:rFonts w:ascii="Courier New" w:hAnsi="Courier New" w:cs="Courier New"/>
+            <w:b/>
+            <w:bCs/>
+          </w:rPr>
+          <w:t>/api/v1/user-notification/{id}</w:t>
+        </w:r>
+      </w:hyperlink>
+    </w:p>
+    <w:p>
+      <w:pPr>
+        <w:ind w:left="720" w:firstLine="720"/>
+        <w:rPr>
+          <w:rFonts w:ascii="Arial" w:hAnsi="Arial" w:cs="Arial"/>
+          <w:color w:val="3B4151"/>
+          <w:sz w:val="20"/>
+          <w:szCs w:val="20"/>
+          <w:shd w:val="clear" w:color="auto" w:fill="FAFAFA"/>
+        </w:rPr>
+      </w:pPr>
+      <w:r>
+        <w:rPr>
+          <w:rFonts w:ascii="Arial" w:eastAsia="Times New Roman" w:hAnsi="Arial" w:cs="Arial"/>
+          <w:b/>
+          <w:bCs/>
+          <w:color w:val="3B4151"/>
+          <w:kern w:val="0"/>
+          <w:sz w:val="20"/>
+          <w:szCs w:val="20"/>
+          <w:shd w:val="clear" w:color="auto" w:fill="FAFAFA"/>
+          <w14:ligatures w14:val="none"/>
+        </w:rPr>
+        <w:t>Description</w:t>
+      </w:r>
+      <w:r>
+        <w:rPr>
+          <w:rFonts w:ascii="Arial" w:eastAsia="Times New Roman" w:hAnsi="Arial" w:cs="Arial"/>
+          <w:color w:val="3B4151"/>
+          <w:kern w:val="0"/>
+          <w:sz w:val="20"/>
+          <w:szCs w:val="20"/>
+          <w:shd w:val="clear" w:color="auto" w:fill="FAFAFA"/>
+          <w14:ligatures w14:val="none"/>
+        </w:rPr>
+        <w:t xml:space="preserve">: </w:t>
+      </w:r>
+      <w:r>
+        <w:rPr>
+          <w:rFonts w:ascii="Arial" w:hAnsi="Arial" w:cs="Arial"/>
+          <w:color w:val="3B4151"/>
+          <w:sz w:val="20"/>
+          <w:szCs w:val="20"/>
+          <w:shd w:val="clear" w:color="auto" w:fill="FAFAFA"/>
+        </w:rPr>
+        <w:t>Send notification to user(s)</w:t>
+      </w:r>
+    </w:p>
+    <w:p>
+      <w:pPr>
+        <w:pStyle w:val="ListParagraph"/>
+        <w:numPr>
+          <w:ilvl w:val="1"/>
+          <w:numId w:val="3"/>
+        </w:numPr>
+        <w:rPr>
+          <w:rFonts w:ascii="Arial" w:hAnsi="Arial" w:cs="Arial"/>
+          <w:color w:val="3B4151"/>
+          <w:sz w:val="27"/>
+          <w:szCs w:val="27"/>
+          <w:shd w:val="clear" w:color="auto" w:fill="FAFAFA"/>
+        </w:rPr>
+      </w:pPr>
+      <w:r>
+        <w:rPr>
+          <w:rStyle w:val="opblock-summary-method"/>
+          <w:rFonts w:ascii="Arial" w:hAnsi="Arial" w:cs="Arial"/>
+          <w:b/>
+          <w:bCs/>
+          <w:color w:val="FFFFFF"/>
+          <w:sz w:val="21"/>
+          <w:szCs w:val="21"/>
+          <w:shd w:val="clear" w:color="auto" w:fill="49CC90"/>
+        </w:rPr>
+        <w:t>POST</w:t>
+      </w:r>
+      <w:hyperlink r:id="rId30" w:anchor="/User%20Notification/create_1" w:history="1">
+        <w:r>
+          <w:rPr>
+            <w:rStyle w:val="Hyperlink"/>
+            <w:rFonts w:ascii="Courier New" w:hAnsi="Courier New" w:cs="Courier New"/>
+            <w:b/>
+            <w:bCs/>
+          </w:rPr>
+          <w:t>/api/v1/user-notification/{sessionId}</w:t>
+        </w:r>
+      </w:hyperlink>
+    </w:p>
+    <w:p>
+      <w:pPr>
+        <w:ind w:left="720" w:firstLine="720"/>
+        <w:rPr>
+          <w:rFonts w:ascii="Arial" w:hAnsi="Arial" w:cs="Arial"/>
+          <w:color w:val="3B4151"/>
+          <w:sz w:val="20"/>
+          <w:szCs w:val="20"/>
+          <w:shd w:val="clear" w:color="auto" w:fill="FAFAFA"/>
+        </w:rPr>
+      </w:pPr>
+      <w:r>
+        <w:rPr>
+          <w:rFonts w:ascii="Arial" w:eastAsia="Times New Roman" w:hAnsi="Arial" w:cs="Arial"/>
+          <w:b/>
+          <w:bCs/>
+          <w:color w:val="3B4151"/>
+          <w:kern w:val="0"/>
+          <w:sz w:val="20"/>
+          <w:szCs w:val="20"/>
+          <w:shd w:val="clear" w:color="auto" w:fill="FAFAFA"/>
+          <w14:ligatures w14:val="none"/>
+        </w:rPr>
+        <w:t>Description</w:t>
+      </w:r>
+      <w:r>
+        <w:rPr>
+          <w:rFonts w:ascii="Arial" w:eastAsia="Times New Roman" w:hAnsi="Arial" w:cs="Arial"/>
+          <w:color w:val="3B4151"/>
+          <w:kern w:val="0"/>
+          <w:sz w:val="20"/>
+          <w:szCs w:val="20"/>
+          <w:shd w:val="clear" w:color="auto" w:fill="FAFAFA"/>
+          <w14:ligatures w14:val="none"/>
+        </w:rPr>
+        <w:t xml:space="preserve">: </w:t>
+      </w:r>
+      <w:r>
+        <w:rPr>
+          <w:rFonts w:ascii="Arial" w:hAnsi="Arial" w:cs="Arial"/>
+          <w:color w:val="3B4151"/>
+          <w:sz w:val="20"/>
+          <w:szCs w:val="20"/>
+          <w:shd w:val="clear" w:color="auto" w:fill="FAFAFA"/>
+        </w:rPr>
+        <w:t>Send notification to user(s)</w:t>
+      </w:r>
+    </w:p>
+    <w:p>
+      <w:pPr>
+        <w:pStyle w:val="ListParagraph"/>
+        <w:numPr>
+          <w:ilvl w:val="1"/>
+          <w:numId w:val="3"/>
+        </w:numPr>
+        <w:rPr>
+          <w:rFonts w:ascii="Arial" w:hAnsi="Arial" w:cs="Arial"/>
+          <w:color w:val="3B4151"/>
+          <w:sz w:val="27"/>
+          <w:szCs w:val="27"/>
+          <w:shd w:val="clear" w:color="auto" w:fill="FAFAFA"/>
+        </w:rPr>
+      </w:pPr>
+      <w:r>
+        <w:rPr>
+          <w:rStyle w:val="opblock-summary-method"/>
+          <w:rFonts w:ascii="Arial" w:hAnsi="Arial" w:cs="Arial"/>
+          <w:b/>
+          <w:bCs/>
+          <w:color w:val="FFFFFF"/>
+          <w:sz w:val="21"/>
+          <w:szCs w:val="21"/>
+          <w:shd w:val="clear" w:color="auto" w:fill="61AFFE"/>
+        </w:rPr>
+        <w:t>GET</w:t>
+      </w:r>
+      <w:hyperlink r:id="rId31" w:anchor="/User%20Notification/getByLoggedInUserId" w:history="1">
+        <w:r>
+          <w:rPr>
+            <w:rStyle w:val="Hyperlink"/>
+            <w:rFonts w:ascii="Courier New" w:hAnsi="Courier New" w:cs="Courier New"/>
+            <w:b/>
+            <w:bCs/>
+          </w:rPr>
+          <w:t>/api/v1/user-notification</w:t>
+        </w:r>
+      </w:hyperlink>
+    </w:p>
+    <w:p>
+      <w:pPr>
+        <w:ind w:left="720" w:firstLine="720"/>
+        <w:rPr>
+          <w:rFonts w:ascii="Arial" w:hAnsi="Arial" w:cs="Arial"/>
+          <w:color w:val="3B4151"/>
+          <w:sz w:val="20"/>
+          <w:szCs w:val="20"/>
+          <w:shd w:val="clear" w:color="auto" w:fill="FAFAFA"/>
+        </w:rPr>
+      </w:pPr>
+      <w:r>
+        <w:rPr>
+          <w:rFonts w:ascii="Arial" w:eastAsia="Times New Roman" w:hAnsi="Arial" w:cs="Arial"/>
+          <w:b/>
+          <w:bCs/>
+          <w:color w:val="3B4151"/>
+          <w:kern w:val="0"/>
+          <w:sz w:val="20"/>
+          <w:szCs w:val="20"/>
+          <w:shd w:val="clear" w:color="auto" w:fill="FAFAFA"/>
+          <w14:ligatures w14:val="none"/>
+        </w:rPr>
+        <w:t>Description</w:t>
+      </w:r>
+      <w:r>
+        <w:rPr>
+          <w:rFonts w:ascii="Arial" w:eastAsia="Times New Roman" w:hAnsi="Arial" w:cs="Arial"/>
+          <w:color w:val="3B4151"/>
+          <w:kern w:val="0"/>
+          <w:sz w:val="20"/>
+          <w:szCs w:val="20"/>
+          <w:shd w:val="clear" w:color="auto" w:fill="FAFAFA"/>
+          <w14:ligatures w14:val="none"/>
+        </w:rPr>
+        <w:t xml:space="preserve">: </w:t>
+      </w:r>
+      <w:r>
+        <w:rPr>
+          <w:rFonts w:ascii="Arial" w:hAnsi="Arial" w:cs="Arial"/>
+          <w:color w:val="3B4151"/>
+          <w:sz w:val="20"/>
+          <w:szCs w:val="20"/>
+          <w:shd w:val="clear" w:color="auto" w:fill="FAFAFA"/>
+        </w:rPr>
+        <w:t>Retrieve notifications for the logged in user</w:t>
+      </w:r>
+    </w:p>
+    <w:p>
+      <w:pPr>
+        <w:pStyle w:val="ListParagraph"/>
+        <w:numPr>
+          <w:ilvl w:val="1"/>
+          <w:numId w:val="3"/>
+        </w:numPr>
+        <w:rPr>
+          <w:rFonts w:ascii="Arial" w:hAnsi="Arial" w:cs="Arial"/>
+          <w:color w:val="3B4151"/>
+          <w:sz w:val="27"/>
+          <w:szCs w:val="27"/>
+          <w:shd w:val="clear" w:color="auto" w:fill="FAFAFA"/>
+        </w:rPr>
+      </w:pPr>
+      <w:r>
+        <w:rPr>
+          <w:rStyle w:val="opblock-summary-method"/>
+          <w:rFonts w:ascii="Arial" w:hAnsi="Arial" w:cs="Arial"/>
+          <w:b/>
+          <w:bCs/>
+          <w:color w:val="FFFFFF"/>
+          <w:sz w:val="21"/>
+          <w:szCs w:val="21"/>
+          <w:shd w:val="clear" w:color="auto" w:fill="61AFFE"/>
+        </w:rPr>
+        <w:t>GET</w:t>
+      </w:r>
+      <w:hyperlink r:id="rId32" w:anchor="/User%20Notification/subscribe" w:history="1">
+        <w:r>
+          <w:rPr>
+            <w:rStyle w:val="Hyperlink"/>
+            <w:rFonts w:ascii="Courier New" w:hAnsi="Courier New" w:cs="Courier New"/>
+            <w:b/>
+            <w:bCs/>
+          </w:rPr>
+          <w:t>/api/v1/user-notification/subscribe</w:t>
+        </w:r>
+      </w:hyperlink>
+    </w:p>
+    <w:p>
+      <w:pPr>
+        <w:ind w:left="720" w:firstLine="720"/>
+        <w:rPr>
+          <w:rFonts w:ascii="Arial" w:hAnsi="Arial" w:cs="Arial"/>
+          <w:color w:val="3B4151"/>
+          <w:sz w:val="20"/>
+          <w:szCs w:val="20"/>
+          <w:shd w:val="clear" w:color="auto" w:fill="FAFAFA"/>
+        </w:rPr>
+      </w:pPr>
+      <w:r>
+        <w:rPr>
+          <w:rFonts w:ascii="Arial" w:eastAsia="Times New Roman" w:hAnsi="Arial" w:cs="Arial"/>
+          <w:b/>
+          <w:bCs/>
+          <w:color w:val="3B4151"/>
+          <w:kern w:val="0"/>
+          <w:sz w:val="20"/>
+          <w:szCs w:val="20"/>
+          <w:shd w:val="clear" w:color="auto" w:fill="FAFAFA"/>
+          <w14:ligatures w14:val="none"/>
+        </w:rPr>
+        <w:t>Description</w:t>
+      </w:r>
+      <w:r>
+        <w:rPr>
+          <w:rFonts w:ascii="Arial" w:eastAsia="Times New Roman" w:hAnsi="Arial" w:cs="Arial"/>
+          <w:color w:val="3B4151"/>
+          <w:kern w:val="0"/>
+          <w:sz w:val="20"/>
+          <w:szCs w:val="20"/>
+          <w:shd w:val="clear" w:color="auto" w:fill="FAFAFA"/>
+          <w14:ligatures w14:val="none"/>
+        </w:rPr>
+        <w:t xml:space="preserve">: </w:t>
+      </w:r>
+      <w:r>
+        <w:rPr>
+          <w:rFonts w:ascii="Arial" w:hAnsi="Arial" w:cs="Arial"/>
+          <w:color w:val="3B4151"/>
+          <w:sz w:val="20"/>
+          <w:szCs w:val="20"/>
+          <w:shd w:val="clear" w:color="auto" w:fill="FAFAFA"/>
+        </w:rPr>
+        <w:t>Subscribe to user notifications</w:t>
+      </w:r>
+    </w:p>
+    <w:p>
+      <w:pPr>
+        <w:shd w:val="clear" w:color="auto" w:fill="FAFAFA"/>
+        <w:spacing w:after="0" w:line="240" w:lineRule="auto"/>
+        <w:outlineLvl w:val="1"/>
+        <w:rPr>
+          <w:rFonts w:ascii="Arial" w:eastAsia="Times New Roman" w:hAnsi="Arial" w:cs="Arial"/>
+          <w:b/>
+          <w:bCs/>
+          <w:color w:val="3B4151"/>
+          <w:kern w:val="0"/>
+          <w:sz w:val="28"/>
+          <w:szCs w:val="28"/>
+          <w14:ligatures w14:val="none"/>
+        </w:rPr>
+      </w:pPr>
+    </w:p>
+    <w:p>
+      <w:pPr>
+        <w:shd w:val="clear" w:color="auto" w:fill="FAFAFA"/>
+        <w:spacing w:line="240" w:lineRule="auto"/>
+        <w:rPr>
+          <w:rFonts w:ascii="Arial" w:eastAsia="Times New Roman" w:hAnsi="Arial" w:cs="Arial"/>
+          <w:color w:val="3B4151"/>
+          <w:kern w:val="0"/>
+          <w:sz w:val="20"/>
+          <w:szCs w:val="20"/>
+          <w14:ligatures w14:val="none"/>
+        </w:rPr>
+      </w:pPr>
     </w:p>
     <w:p>
       <w:pPr>

</xml_diff>